<commit_message>
Update Resource Request and Setup
</commit_message>
<xml_diff>
--- a/Higher Ed Files and Code/Resource Management/Resource Request and Setup.docx
+++ b/Higher Ed Files and Code/Resource Management/Resource Request and Setup.docx
@@ -165,29 +165,15 @@
         </w:rPr>
         <w:t xml:space="preserve"> and </w:t>
       </w:r>
-      <w:r>
-        <w:fldChar w:fldCharType="begin"/>
-      </w:r>
-      <w:r>
-        <w:instrText>HYPERLINK "mailto:academicresources@cc.gatech.edu"</w:instrText>
-      </w:r>
-      <w:r>
-        <w:fldChar w:fldCharType="separate"/>
-      </w:r>
-      <w:r>
-        <w:rPr>
-          <w:rStyle w:val="Hyperlink"/>
-          <w:lang w:val="vi-VN"/>
-        </w:rPr>
-        <w:t>academicresources@cc.gatech.edu</w:t>
-      </w:r>
-      <w:r>
-        <w:rPr>
-          <w:rStyle w:val="Hyperlink"/>
-          <w:lang w:val="vi-VN"/>
-        </w:rPr>
-        <w:fldChar w:fldCharType="end"/>
-      </w:r>
+      <w:hyperlink r:id="rId7" w:history="1">
+        <w:r>
+          <w:rPr>
+            <w:rStyle w:val="Hyperlink"/>
+            <w:lang w:val="vi-VN"/>
+          </w:rPr>
+          <w:t>academicresources@cc.gatech.edu</w:t>
+        </w:r>
+      </w:hyperlink>
       <w:r>
         <w:rPr>
           <w:lang w:val="vi-VN"/>
@@ -215,7 +201,7 @@
         </w:rPr>
         <w:t xml:space="preserve">. CC Nicholas Lytle and Bree. (Guidance reference: </w:t>
       </w:r>
-      <w:hyperlink r:id="rId7" w:tgtFrame="_blank" w:history="1">
+      <w:hyperlink r:id="rId8" w:tgtFrame="_blank" w:history="1">
         <w:r>
           <w:rPr>
             <w:rStyle w:val="Hyperlink"/>
@@ -306,7 +292,7 @@
       </w:r>
     </w:p>
     <w:p>
-      <w:hyperlink r:id="rId8" w:history="1">
+      <w:hyperlink r:id="rId9" w:history="1">
         <w:r>
           <w:rPr>
             <w:rStyle w:val="Hyperlink"/>
@@ -316,7 +302,7 @@
       </w:hyperlink>
     </w:p>
     <w:p>
-      <w:hyperlink r:id="rId9" w:history="1">
+      <w:hyperlink r:id="rId10" w:history="1">
         <w:r>
           <w:rPr>
             <w:rStyle w:val="Hyperlink"/>
@@ -381,7 +367,7 @@
       <w:r>
         <w:t xml:space="preserve"> </w:t>
       </w:r>
-      <w:hyperlink r:id="rId10" w:history="1">
+      <w:hyperlink r:id="rId11" w:history="1">
         <w:r>
           <w:rPr>
             <w:rStyle w:val="Hyperlink"/>
@@ -401,9 +387,6 @@
         </w:rPr>
         <w:t xml:space="preserve"> for courses outside College of Computing.</w:t>
       </w:r>
-      <w:r>
-        <w:br/>
-      </w:r>
     </w:p>
     <w:p>
       <w:pPr>
@@ -419,7 +402,7 @@
       <w:r>
         <w:t xml:space="preserve">Verify Access at </w:t>
       </w:r>
-      <w:hyperlink r:id="rId11" w:history="1">
+      <w:hyperlink r:id="rId12" w:history="1">
         <w:r>
           <w:rPr>
             <w:rStyle w:val="Hyperlink"/>
@@ -433,6 +416,50 @@
     </w:p>
     <w:p>
       <w:pPr>
+        <w:pStyle w:val="ListParagraph"/>
+        <w:numPr>
+          <w:ilvl w:val="0"/>
+          <w:numId w:val="1"/>
+        </w:numPr>
+        <w:rPr>
+          <w:lang w:val="vi-VN"/>
+        </w:rPr>
+      </w:pPr>
+      <w:r>
+        <w:t xml:space="preserve">To </w:t>
+      </w:r>
+      <w:r>
+        <w:t xml:space="preserve">use a fairly large dataset but scratch storage on ICE </w:t>
+      </w:r>
+      <w:r>
+        <w:t xml:space="preserve">is not enough </w:t>
+      </w:r>
+      <w:r>
+        <w:t>to download the whole thing</w:t>
+      </w:r>
+      <w:r>
+        <w:t xml:space="preserve">: </w:t>
+      </w:r>
+      <w:r>
+        <w:t>According to </w:t>
+      </w:r>
+      <w:hyperlink r:id="rId13" w:tgtFrame="_blank" w:history="1">
+        <w:r>
+          <w:rPr>
+            <w:rStyle w:val="Hyperlink"/>
+          </w:rPr>
+          <w:t>https://gatech.service-now.com/home?id=kb_article_view&amp;sysparm_article=KB0042094</w:t>
+        </w:r>
+      </w:hyperlink>
+      <w:r>
+        <w:t>, TAs can request additional scratch storage for students in their classes</w:t>
+      </w:r>
+      <w:r>
+        <w:t xml:space="preserve">, or students can reach out to PACE IT support directly. </w:t>
+      </w:r>
+    </w:p>
+    <w:p>
+      <w:pPr>
         <w:rPr>
           <w:lang w:val="vi-VN"/>
         </w:rPr>
@@ -478,30 +505,109 @@
       </w:r>
     </w:p>
     <w:p>
-      <w:pPr>
-        <w:rPr>
-          <w:lang w:val="vi-VN"/>
-        </w:rPr>
-      </w:pPr>
       <w:r>
         <w:rPr>
           <w:lang w:val="vi-VN"/>
         </w:rPr>
         <w:t xml:space="preserve">Contact </w:t>
       </w:r>
-      <w:hyperlink r:id="rId12" w:history="1">
+      <w:r>
+        <w:fldChar w:fldCharType="begin"/>
+      </w:r>
+      <w:r>
+        <w:instrText>HYPERLINK "mailto:support@cos.gatech.edu"</w:instrText>
+      </w:r>
+      <w:r>
+        <w:fldChar w:fldCharType="separate"/>
+      </w:r>
+      <w:r>
+        <w:rPr>
+          <w:rStyle w:val="Hyperlink"/>
+        </w:rPr>
+        <w:t>support@cos.gatech.edu</w:t>
+      </w:r>
+      <w:r>
+        <w:rPr>
+          <w:rStyle w:val="Hyperlink"/>
+        </w:rPr>
+        <w:fldChar w:fldCharType="end"/>
+      </w:r>
+      <w:r>
+        <w:rPr>
+          <w:lang w:val="vi-VN"/>
+        </w:rPr>
+        <w:t xml:space="preserve"> </w:t>
+      </w:r>
+      <w:r>
+        <w:t xml:space="preserve">and </w:t>
+      </w:r>
+      <w:r>
+        <w:t>Dr. McGrath (</w:t>
+      </w:r>
+      <w:hyperlink r:id="rId14" w:tgtFrame="_blank" w:history="1">
         <w:r>
           <w:rPr>
             <w:rStyle w:val="Hyperlink"/>
           </w:rPr>
-          <w:t>support@cos.gatech.edu</w:t>
+          <w:t>pmcgrath7@gatech.edu</w:t>
         </w:r>
       </w:hyperlink>
       <w:r>
-        <w:rPr>
-          <w:lang w:val="vi-VN"/>
-        </w:rPr>
-        <w:t xml:space="preserve"> to request DropBox access.</w:t>
+        <w:t>) </w:t>
+      </w:r>
+      <w:r>
+        <w:t xml:space="preserve"> </w:t>
+      </w:r>
+      <w:r>
+        <w:rPr>
+          <w:lang w:val="vi-VN"/>
+        </w:rPr>
+        <w:t xml:space="preserve">to request </w:t>
+      </w:r>
+      <w:r>
+        <w:t xml:space="preserve">McGrath’s </w:t>
+      </w:r>
+      <w:r>
+        <w:rPr>
+          <w:lang w:val="vi-VN"/>
+        </w:rPr>
+        <w:t>DropBox access.</w:t>
+      </w:r>
+      <w:r>
+        <w:t xml:space="preserve"> </w:t>
+      </w:r>
+      <w:r>
+        <w:t>As for accessing the Dropbox, if you haven't already, you will need to get a GT Dropbox. You can request to get one through this link </w:t>
+      </w:r>
+      <w:hyperlink r:id="rId15" w:tgtFrame="_blank" w:history="1">
+        <w:r>
+          <w:rPr>
+            <w:rStyle w:val="Hyperlink"/>
+          </w:rPr>
+          <w:t>https://gtvault.sharepoint.com/sites/collab-requests/</w:t>
+        </w:r>
+      </w:hyperlink>
+      <w:r>
+        <w:t> . More info on this can be found at </w:t>
+      </w:r>
+      <w:hyperlink r:id="rId16" w:tgtFrame="_blank" w:history="1">
+        <w:r>
+          <w:rPr>
+            <w:rStyle w:val="Hyperlink"/>
+          </w:rPr>
+          <w:t>dropbox.gatech.edu</w:t>
+        </w:r>
+      </w:hyperlink>
+      <w:r>
+        <w:t xml:space="preserve">. After you are given access, you can then just login to Dropbox with your normal GT account and it should show up under shared </w:t>
+      </w:r>
+      <w:proofErr w:type="spellStart"/>
+      <w:r>
+        <w:t>Dropboxes</w:t>
+      </w:r>
+      <w:proofErr w:type="spellEnd"/>
+      <w:r>
+        <w:t>.</w:t>
       </w:r>
     </w:p>
     <w:sectPr>

</xml_diff>